<commit_message>
attachments in the doc export
closes #183
</commit_message>
<xml_diff>
--- a/example.docx
+++ b/example.docx
@@ -14,19 +14,19 @@
             <w:rPr>
               <w:smallCaps/>
             </w:rPr>
-            <w:t xml:space="preserve">Dark Lordling</w:t>
+            <w:t xml:space="preserve">Zorfert in Rivalia</w:t>
           </w:r>
         </w:t>
       </w:r>
+      <w:r>
+        <w:rPr/>
+        <w:br w:type="page"/>
+      </w:r>
     </w:p>
     <w:p>
       <w:pPr>
         <w:pStyle w:val="Heading1"/>
         <w:jc w:val="center"/>
-        <w:r>
-          <w:rPr/>
-          <w:br w:type="page"/>
-        </w:r>
       </w:pPr>
       <w:r>
         <w:rPr/>
@@ -53,12 +53,48 @@
     </w:p>
     <w:p>
       <w:pPr>
-        <w:pStyle w:val="indented"/>
-      </w:pPr>
-      <w:r>
-        <w:rPr/>
-        <w:t xml:space="preserve">Lorem ipsum dolor sit amet, consectetur adipiscing elit. In pellentesque risus nec mi fermentum scelerisque. Aliquam purus diam, viverra eu lorem vitae, suscipit sagittis nisi. Mauris laoreet nisi in accumsan convallis. Duis sed venenatis ex. Nunc lobortis, mauris ac consequat volutpat, libero dui sagittis enim, eu aliquam sapien lacus non felis. Nullam luctus libero ac sapien fringilla, at eleifend mi porta. Aliquam rutrum lacinia velit sit amet mollis. Maecenas euismod magna in tortor tempus ullamcorper.
-Nullam ac aliquet ligula. Sed quis convallis nunc, sit amet gravida mauris. Vivamus mattis pharetra placerat. Donec euismod efficitur est, a mollis ipsum accumsan laoreet. Aliquam et ex vitae tellus blandit aliquam. Vivamus lorem turpis, varius in imperdiet vitae, sollicitudin ornare velit. Donec ac iaculis lacus, non blandit nisl.</w:t>
+        <w:pStyle w:val="attachments"/>
+      </w:pPr>
+      <w:r>
+        <w:rPr/>
+        <w:t xml:space="preserve">Characters: second character, main character</w:t>
+      </w:r>
+    </w:p>
+    <w:p>
+      <w:pPr>
+        <w:pStyle w:val="attachments"/>
+      </w:pPr>
+      <w:r>
+        <w:rPr/>
+        <w:t xml:space="preserve">Places: first place, third place</w:t>
+      </w:r>
+    </w:p>
+    <w:p>
+      <w:pPr>
+        <w:pStyle w:val="attachments"/>
+      </w:pPr>
+      <w:r>
+        <w:rPr/>
+        <w:t xml:space="preserve">Tags: awesomeness, wonder, nocolors, humor</w:t>
+      </w:r>
+    </w:p>
+    <w:p>
+      <w:pPr>
+        <w:pStyle w:val="attachments"/>
+      </w:pPr>
+      <w:r>
+        <w:rPr/>
+        <w:t xml:space="preserve"/>
+      </w:r>
+    </w:p>
+    <w:p>
+      <w:pPr>
+        <w:pStyle w:val="indented"/>
+      </w:pPr>
+      <w:r>
+        <w:rPr/>
+        <w:t xml:space="preserve">Lorem ipsum dolor sit amet, consectetur adipiscing elit. In pellentesque risus nec mi fermentum scelerisque. Aliquam purus diam, viverra eu lorem vitae, suscipit sagittis nisi. Mauris laoreet nisi in accumsan convallis. Duis sed venenatis ex. Nunc lobortis, mauris ac consequat volutpat, libero dui sagittis enim, eu aliquam sapien lacus non felis. Nullam luctus libero ac sapien fringilla, at eleifend mi porta. Aliquam rutrum lacinia velit sit amet mollis. Maecenas euismod magna in tortor tempus ullamcorper. {{yet another}}
+Nullam ac aliquet ligula. Sed quis convallis nunc, sit amet gravida mauris. Vivamus mattis pharetra placerat. Donec euismod efficitur est, a mollis ipsum accumsan laoreet. {{humor}} Aliquam et ex vitae tellus blandit aliquam. Vivamus lorem turpis, varius in imperdiet vitae, sollicitudin ornare velit. Donec ac iaculis lacus, non blandit nisl. {{third place}}</w:t>
       </w:r>
     </w:p>
     <w:p>
@@ -72,6 +108,33 @@
     </w:p>
     <w:p>
       <w:pPr>
+        <w:pStyle w:val="attachments"/>
+      </w:pPr>
+      <w:r>
+        <w:rPr/>
+        <w:t xml:space="preserve">Places: second place</w:t>
+      </w:r>
+    </w:p>
+    <w:p>
+      <w:pPr>
+        <w:pStyle w:val="attachments"/>
+      </w:pPr>
+      <w:r>
+        <w:rPr/>
+        <w:t xml:space="preserve">Tags: action, humor</w:t>
+      </w:r>
+    </w:p>
+    <w:p>
+      <w:pPr>
+        <w:pStyle w:val="attachments"/>
+      </w:pPr>
+      <w:r>
+        <w:rPr/>
+        <w:t xml:space="preserve"/>
+      </w:r>
+    </w:p>
+    <w:p>
+      <w:pPr>
         <w:pStyle w:val="indented"/>
       </w:pPr>
       <w:r>
@@ -85,16 +148,34 @@
       </w:pPr>
       <w:r>
         <w:rPr/>
-        <w:t xml:space="preserve">Cool thing that takes a whole lot of words to describe (Maltheus)</w:t>
-      </w:r>
-    </w:p>
-    <w:p>
-      <w:pPr>
-        <w:pStyle w:val="indented"/>
-      </w:pPr>
-      <w:r>
-        <w:rPr/>
-        <w:t xml:space="preserve">Desciption of cool thing happening</w:t>
+        <w:t xml:space="preserve">Cool thing that takes a whole lot of words to describe (Baltazaar)</w:t>
+      </w:r>
+    </w:p>
+    <w:p>
+      <w:pPr>
+        <w:pStyle w:val="attachments"/>
+      </w:pPr>
+      <w:r>
+        <w:rPr/>
+        <w:t xml:space="preserve">Tags: humor</w:t>
+      </w:r>
+    </w:p>
+    <w:p>
+      <w:pPr>
+        <w:pStyle w:val="attachments"/>
+      </w:pPr>
+      <w:r>
+        <w:rPr/>
+        <w:t xml:space="preserve"/>
+      </w:r>
+    </w:p>
+    <w:p>
+      <w:pPr>
+        <w:pStyle w:val="indented"/>
+      </w:pPr>
+      <w:r>
+        <w:rPr/>
+        <w:t xml:space="preserve">Desciption of cool thing happening {{humor}}</w:t>
       </w:r>
     </w:p>
     <w:p>
@@ -112,16 +193,34 @@
       </w:pPr>
       <w:r>
         <w:rPr/>
-        <w:t xml:space="preserve">Cool thing happens (Anna/Valia)</w:t>
-      </w:r>
-    </w:p>
-    <w:p>
-      <w:pPr>
-        <w:pStyle w:val="indented"/>
-      </w:pPr>
-      <w:r>
-        <w:rPr/>
-        <w:t xml:space="preserve">Desciption of cool thing happening</w:t>
+        <w:t xml:space="preserve">Cool thing happens (Anna)</w:t>
+      </w:r>
+    </w:p>
+    <w:p>
+      <w:pPr>
+        <w:pStyle w:val="attachments"/>
+      </w:pPr>
+      <w:r>
+        <w:rPr/>
+        <w:t xml:space="preserve">Characters: main character</w:t>
+      </w:r>
+    </w:p>
+    <w:p>
+      <w:pPr>
+        <w:pStyle w:val="attachments"/>
+      </w:pPr>
+      <w:r>
+        <w:rPr/>
+        <w:t xml:space="preserve"/>
+      </w:r>
+    </w:p>
+    <w:p>
+      <w:pPr>
+        <w:pStyle w:val="indented"/>
+      </w:pPr>
+      <w:r>
+        <w:rPr/>
+        <w:t xml:space="preserve">Desciption of cool thing happening to {{main character}}</w:t>
       </w:r>
     </w:p>
     <w:p>
@@ -140,6 +239,33 @@
       <w:r>
         <w:rPr/>
         <w:t xml:space="preserve">Valia's New Plan (Main Story Arc)</w:t>
+      </w:r>
+    </w:p>
+    <w:p>
+      <w:pPr>
+        <w:pStyle w:val="attachments"/>
+      </w:pPr>
+      <w:r>
+        <w:rPr/>
+        <w:t xml:space="preserve">Characters: main character</w:t>
+      </w:r>
+    </w:p>
+    <w:p>
+      <w:pPr>
+        <w:pStyle w:val="attachments"/>
+      </w:pPr>
+      <w:r>
+        <w:rPr/>
+        <w:t xml:space="preserve">Tags: awesomeness, happy, sad, scary, wonder, romance</w:t>
+      </w:r>
+    </w:p>
+    <w:p>
+      <w:pPr>
+        <w:pStyle w:val="attachments"/>
+      </w:pPr>
+      <w:r>
+        <w:rPr/>
+        <w:t xml:space="preserve"/>
       </w:r>
     </w:p>
     <w:p>
@@ -159,7 +285,7 @@
       </w:pPr>
       <w:r>
         <w:rPr/>
-        <w:t xml:space="preserve">Rivan's army is defeated, but he defeats Valia in Heaven (Rivan)</w:t>
+        <w:t xml:space="preserve">Rivan's army is defeated, but he defeats Valia in Heaven (Rivab)</w:t>
       </w:r>
     </w:p>
     <w:p>
@@ -186,16 +312,56 @@
       </w:pPr>
       <w:r>
         <w:rPr/>
-        <w:t xml:space="preserve">Seeking an Escape (Jared Cole)</w:t>
-      </w:r>
-    </w:p>
-    <w:p>
-      <w:pPr>
-        <w:pStyle w:val="indented"/>
-      </w:pPr>
-      <w:r>
-        <w:rPr/>
-        <w:t xml:space="preserve">Click to edit</w:t>
+        <w:t xml:space="preserve">Seeking an Escape (Samuel Zorfert)</w:t>
+      </w:r>
+    </w:p>
+    <w:p>
+      <w:pPr>
+        <w:pStyle w:val="attachments"/>
+      </w:pPr>
+      <w:r>
+        <w:rPr/>
+        <w:t xml:space="preserve">Characters: main character</w:t>
+      </w:r>
+    </w:p>
+    <w:p>
+      <w:pPr>
+        <w:pStyle w:val="attachments"/>
+      </w:pPr>
+      <w:r>
+        <w:rPr/>
+        <w:t xml:space="preserve">Places: second place</w:t>
+      </w:r>
+    </w:p>
+    <w:p>
+      <w:pPr>
+        <w:pStyle w:val="attachments"/>
+      </w:pPr>
+      <w:r>
+        <w:rPr/>
+        <w:t xml:space="preserve">Tags: sad, romance, wonder, scary, horror</w:t>
+      </w:r>
+    </w:p>
+    <w:p>
+      <w:pPr>
+        <w:pStyle w:val="attachments"/>
+      </w:pPr>
+      <w:r>
+        <w:rPr/>
+        <w:t xml:space="preserve"/>
+      </w:r>
+    </w:p>
+    <w:p>
+      <w:pPr>
+        <w:pStyle w:val="indented"/>
+      </w:pPr>
+      <w:r>
+        <w:rPr/>
+        <w:t xml:space="preserve">something {{sad}} happens here  
+{{romance}}??
+{{wonder}}??
+{{scary}}??
+{{horror}}??</w:t>
       </w:r>
     </w:p>
     <w:p>
@@ -205,6 +371,24 @@
       <w:r>
         <w:rPr/>
         <w:t xml:space="preserve">Hunting and Maintaining Order (Kevan)</w:t>
+      </w:r>
+    </w:p>
+    <w:p>
+      <w:pPr>
+        <w:pStyle w:val="attachments"/>
+      </w:pPr>
+      <w:r>
+        <w:rPr/>
+        <w:t xml:space="preserve">Places: first place</w:t>
+      </w:r>
+    </w:p>
+    <w:p>
+      <w:pPr>
+        <w:pStyle w:val="attachments"/>
+      </w:pPr>
+      <w:r>
+        <w:rPr/>
+        <w:t xml:space="preserve"/>
       </w:r>
     </w:p>
     <w:p>
@@ -224,7 +408,7 @@
       </w:pPr>
       <w:r>
         <w:rPr/>
-        <w:t xml:space="preserve">Exiled but still in the game (Anna/Valia)</w:t>
+        <w:t xml:space="preserve">Exiled but still in the game (Anna)</w:t>
       </w:r>
     </w:p>
     <w:p>
@@ -242,7 +426,26 @@
       </w:pPr>
       <w:r>
         <w:rPr/>
-        <w:t xml:space="preserve">Ruling the World (Rivan)</w:t>
+        <w:t xml:space="preserve">Seeking his family (Bimph)</w:t>
+      </w:r>
+    </w:p>
+    <w:p>
+      <w:pPr>
+        <w:pStyle w:val="indented"/>
+      </w:pPr>
+      <w:r>
+        <w:rPr/>
+        <w:t xml:space="preserve">Lorem ipsum dolor sit amet, consectetur adipiscing elit. In pellentesque risus nec mi fermentum scelerisque. Aliquam purus diam, viverra eu lorem vitae, suscipit sagittis nisi. Mauris laoreet nisi in accumsan convallis. Duis sed venenatis ex. Nunc lobortis, mauris ac consequat volutpat, libero dui sagittis enim, eu aliquam sapien lacus non felis. Nullam luctus libero ac sapien fringilla, at eleifend mi porta. Aliquam rutrum lacinia velit sit amet mollis. Maecenas euismod magna in tortor tempus ullamcorper.
+Nullam ac aliquet ligula. Sed quis convallis nunc, sit amet gravida mauris. Vivamus mattis pharetra placerat. Donec euismod efficitur est, a mollis ipsum accumsan laoreet. Aliquam et ex vitae tellus blandit aliquam. Vivamus lorem turpis, varius in imperdiet vitae, sollicitudin ornare velit. Donec ac iaculis lacus, non blandit nisl.</w:t>
+      </w:r>
+    </w:p>
+    <w:p>
+      <w:pPr>
+        <w:pStyle w:val="Heading3"/>
+      </w:pPr>
+      <w:r>
+        <w:rPr/>
+        <w:t xml:space="preserve">Ruling the World (Rivab)</w:t>
       </w:r>
     </w:p>
     <w:p>
@@ -261,7 +464,7 @@
       </w:pPr>
       <w:r>
         <w:rPr/>
-        <w:t xml:space="preserve">Plotting and Leading the Remnants (Maltheus)</w:t>
+        <w:t xml:space="preserve">Plotting and Leading the Remnants (Baltazaar)</w:t>
       </w:r>
     </w:p>
     <w:p>
@@ -275,25 +478,6 @@
     </w:p>
     <w:p>
       <w:pPr>
-        <w:pStyle w:val="Heading3"/>
-      </w:pPr>
-      <w:r>
-        <w:rPr/>
-        <w:t xml:space="preserve">Seeking his family (Burph)</w:t>
-      </w:r>
-    </w:p>
-    <w:p>
-      <w:pPr>
-        <w:pStyle w:val="indented"/>
-      </w:pPr>
-      <w:r>
-        <w:rPr/>
-        <w:t xml:space="preserve">Lorem ipsum dolor sit amet, consectetur adipiscing elit. In pellentesque risus nec mi fermentum scelerisque. Aliquam purus diam, viverra eu lorem vitae, suscipit sagittis nisi. Mauris laoreet nisi in accumsan convallis. Duis sed venenatis ex. Nunc lobortis, mauris ac consequat volutpat, libero dui sagittis enim, eu aliquam sapien lacus non felis. Nullam luctus libero ac sapien fringilla, at eleifend mi porta. Aliquam rutrum lacinia velit sit amet mollis. Maecenas euismod magna in tortor tempus ullamcorper.
-Nullam ac aliquet ligula. Sed quis convallis nunc, sit amet gravida mauris. Vivamus mattis pharetra placerat. Donec euismod efficitur est, a mollis ipsum accumsan laoreet. Aliquam et ex vitae tellus blandit aliquam. Vivamus lorem turpis, varius in imperdiet vitae, sollicitudin ornare velit. Donec ac iaculis lacus, non blandit nisl.</w:t>
-      </w:r>
-    </w:p>
-    <w:p>
-      <w:pPr>
         <w:pStyle w:val="Heading2"/>
       </w:pPr>
       <w:r>
@@ -308,6 +492,24 @@
       <w:r>
         <w:rPr/>
         <w:t xml:space="preserve">Running Away Again (Main Story Arc)</w:t>
+      </w:r>
+    </w:p>
+    <w:p>
+      <w:pPr>
+        <w:pStyle w:val="attachments"/>
+      </w:pPr>
+      <w:r>
+        <w:rPr/>
+        <w:t xml:space="preserve">Characters: main character</w:t>
+      </w:r>
+    </w:p>
+    <w:p>
+      <w:pPr>
+        <w:pStyle w:val="attachments"/>
+      </w:pPr>
+      <w:r>
+        <w:rPr/>
+        <w:t xml:space="preserve"/>
       </w:r>
     </w:p>
     <w:p>
@@ -345,6 +547,24 @@
     </w:p>
     <w:p>
       <w:pPr>
+        <w:pStyle w:val="attachments"/>
+      </w:pPr>
+      <w:r>
+        <w:rPr/>
+        <w:t xml:space="preserve">Characters: main character</w:t>
+      </w:r>
+    </w:p>
+    <w:p>
+      <w:pPr>
+        <w:pStyle w:val="attachments"/>
+      </w:pPr>
+      <w:r>
+        <w:rPr/>
+        <w:t xml:space="preserve"/>
+      </w:r>
+    </w:p>
+    <w:p>
+      <w:pPr>
         <w:pStyle w:val="indented"/>
       </w:pPr>
       <w:r>
@@ -373,6 +593,24 @@
     </w:p>
     <w:p>
       <w:pPr>
+        <w:pStyle w:val="attachments"/>
+      </w:pPr>
+      <w:r>
+        <w:rPr/>
+        <w:t xml:space="preserve">Characters: main character</w:t>
+      </w:r>
+    </w:p>
+    <w:p>
+      <w:pPr>
+        <w:pStyle w:val="attachments"/>
+      </w:pPr>
+      <w:r>
+        <w:rPr/>
+        <w:t xml:space="preserve"/>
+      </w:r>
+    </w:p>
+    <w:p>
+      <w:pPr>
         <w:pStyle w:val="indented"/>
       </w:pPr>
       <w:r>
@@ -387,7 +625,7 @@
       </w:pPr>
       <w:r>
         <w:rPr/>
-        <w:t xml:space="preserve">Valia calls a new champion (Anna/Valia)</w:t>
+        <w:t xml:space="preserve">Valia calls a new champion (Anna)</w:t>
       </w:r>
     </w:p>
     <w:p>
@@ -424,6 +662,24 @@
       <w:r>
         <w:rPr/>
         <w:t xml:space="preserve">Master? (Main Story Arc)</w:t>
+      </w:r>
+    </w:p>
+    <w:p>
+      <w:pPr>
+        <w:pStyle w:val="attachments"/>
+      </w:pPr>
+      <w:r>
+        <w:rPr/>
+        <w:t xml:space="preserve">Characters: main character</w:t>
+      </w:r>
+    </w:p>
+    <w:p>
+      <w:pPr>
+        <w:pStyle w:val="attachments"/>
+      </w:pPr>
+      <w:r>
+        <w:rPr/>
+        <w:t xml:space="preserve"/>
       </w:r>
     </w:p>
     <w:p>
@@ -479,6 +735,24 @@
       <w:r>
         <w:rPr/>
         <w:t xml:space="preserve">Magic Shoes (Main Story Arc)</w:t>
+      </w:r>
+    </w:p>
+    <w:p>
+      <w:pPr>
+        <w:pStyle w:val="attachments"/>
+      </w:pPr>
+      <w:r>
+        <w:rPr/>
+        <w:t xml:space="preserve">Characters: main character</w:t>
+      </w:r>
+    </w:p>
+    <w:p>
+      <w:pPr>
+        <w:pStyle w:val="attachments"/>
+      </w:pPr>
+      <w:r>
+        <w:rPr/>
+        <w:t xml:space="preserve"/>
       </w:r>
     </w:p>
     <w:p>
@@ -519,6 +793,24 @@
     </w:p>
     <w:p>
       <w:pPr>
+        <w:pStyle w:val="attachments"/>
+      </w:pPr>
+      <w:r>
+        <w:rPr/>
+        <w:t xml:space="preserve">Characters: main character</w:t>
+      </w:r>
+    </w:p>
+    <w:p>
+      <w:pPr>
+        <w:pStyle w:val="attachments"/>
+      </w:pPr>
+      <w:r>
+        <w:rPr/>
+        <w:t xml:space="preserve"/>
+      </w:r>
+    </w:p>
+    <w:p>
+      <w:pPr>
         <w:pStyle w:val="indented"/>
       </w:pPr>
       <w:r>
@@ -563,7 +855,7 @@
       </w:pPr>
       <w:r>
         <w:rPr/>
-        <w:t xml:space="preserve">Maltheus finally communes with Rivan (Maltheus)</w:t>
+        <w:t xml:space="preserve">Maltheus finally communes with Rivan (Baltazaar)</w:t>
       </w:r>
     </w:p>
     <w:p>
@@ -1392,21 +1684,46 @@
     </w:p>
     <w:p>
       <w:pPr>
-        <w:pStyle w:val="Heading2"/>
-      </w:pPr>
-      <w:r>
-        <w:rPr/>
-        <w:t xml:space="preserve">3rd</w:t>
+        <w:pStyle w:val="Heading3"/>
+      </w:pPr>
+      <w:r>
+        <w:rPr/>
+        <w:t xml:space="preserve">card (Anna)</w:t>
+      </w:r>
+    </w:p>
+    <w:p>
+      <w:pPr>
+        <w:pStyle w:val="indented"/>
+      </w:pPr>
+      <w:r>
+        <w:rPr/>
+        <w:t xml:space="preserve"/>
+      </w:r>
+    </w:p>
+    <w:p>
+      <w:pPr>
+        <w:pStyle w:val="Heading2"/>
+      </w:pPr>
+      <w:r>
+        <w:rPr/>
+        <w:t xml:space="preserve">scene 44</w:t>
+      </w:r>
+    </w:p>
+    <w:p>
+      <w:pPr/>
+      <w:r>
+        <w:rPr/>
+        <w:t xml:space="preserve"/>
+      </w:r>
+      <w:r>
+        <w:rPr/>
+        <w:br w:type="page"/>
       </w:r>
     </w:p>
     <w:p>
       <w:pPr>
         <w:pStyle w:val="Heading1"/>
         <w:jc w:val="center"/>
-        <w:r>
-          <w:rPr/>
-          <w:br w:type="page"/>
-        </w:r>
       </w:pPr>
       <w:r>
         <w:rPr/>
@@ -1478,6 +1795,24 @@
     </w:p>
     <w:p>
       <w:pPr>
+        <w:pStyle w:val="Heading3"/>
+      </w:pPr>
+      <w:r>
+        <w:rPr/>
+        <w:t xml:space="preserve">race</w:t>
+      </w:r>
+    </w:p>
+    <w:p>
+      <w:pPr>
+        <w:pStyle w:val="indented"/>
+      </w:pPr>
+      <w:r>
+        <w:rPr/>
+        <w:t xml:space="preserve">?</w:t>
+      </w:r>
+    </w:p>
+    <w:p>
+      <w:pPr>
         <w:pStyle w:val="Heading2"/>
       </w:pPr>
       <w:r>
@@ -1537,6 +1872,20 @@
     </w:p>
     <w:p>
       <w:pPr>
+        <w:pStyle w:val="Heading3"/>
+      </w:pPr>
+      <w:r>
+        <w:rPr/>
+        <w:t xml:space="preserve">race</w:t>
+      </w:r>
+    </w:p>
+    <w:p>
+      <w:pPr>
+        <w:pStyle w:val="indented"/>
+      </w:pPr>
+    </w:p>
+    <w:p>
+      <w:pPr>
         <w:pStyle w:val="Heading2"/>
       </w:pPr>
       <w:r>
@@ -1593,15 +1942,117 @@
       <w:pPr>
         <w:pStyle w:val="indented"/>
       </w:pPr>
+    </w:p>
+    <w:p>
+      <w:pPr>
+        <w:pStyle w:val="Heading3"/>
+      </w:pPr>
+      <w:r>
+        <w:rPr/>
+        <w:t xml:space="preserve">race</w:t>
+      </w:r>
+    </w:p>
+    <w:p>
+      <w:pPr>
+        <w:pStyle w:val="indented"/>
+      </w:pPr>
+    </w:p>
+    <w:p>
+      <w:pPr>
+        <w:pStyle w:val="Heading2"/>
+      </w:pPr>
+      <w:r>
+        <w:rPr/>
+        <w:t xml:space="preserve">best character</w:t>
+      </w:r>
+    </w:p>
+    <w:p>
+      <w:pPr>
+        <w:pStyle w:val="Heading3"/>
+      </w:pPr>
+      <w:r>
+        <w:rPr/>
+        <w:t xml:space="preserve">Description</w:t>
+      </w:r>
+    </w:p>
+    <w:p>
+      <w:pPr>
+        <w:pStyle w:val="indented"/>
+      </w:pPr>
+      <w:r>
+        <w:rPr/>
+        <w:t xml:space="preserve">my fav</w:t>
+      </w:r>
+    </w:p>
+    <w:p>
+      <w:pPr>
+        <w:pStyle w:val="Heading3"/>
+      </w:pPr>
+      <w:r>
+        <w:rPr/>
+        <w:t xml:space="preserve">Notes</w:t>
+      </w:r>
+    </w:p>
+    <w:p>
+      <w:pPr>
+        <w:pStyle w:val="indented"/>
+      </w:pPr>
+      <w:r>
+        <w:rPr/>
+        <w:t xml:space="preserve">she is really cool</w:t>
+      </w:r>
+    </w:p>
+    <w:p>
+      <w:pPr>
+        <w:pStyle w:val="Heading3"/>
+      </w:pPr>
+      <w:r>
+        <w:rPr/>
+        <w:t xml:space="preserve">age</w:t>
+      </w:r>
+    </w:p>
+    <w:p>
+      <w:pPr>
+        <w:pStyle w:val="indented"/>
+      </w:pPr>
+      <w:r>
+        <w:rPr/>
+        <w:t xml:space="preserve">3200</w:t>
+      </w:r>
+    </w:p>
+    <w:p>
+      <w:pPr>
+        <w:pStyle w:val="Heading3"/>
+      </w:pPr>
+      <w:r>
+        <w:rPr/>
+        <w:t xml:space="preserve">race</w:t>
+      </w:r>
+    </w:p>
+    <w:p>
+      <w:pPr>
+        <w:pStyle w:val="indented"/>
+      </w:pPr>
+      <w:r>
+        <w:rPr/>
+        <w:t xml:space="preserve">Bramorphian</w:t>
+      </w:r>
+    </w:p>
+    <w:p>
+      <w:pPr/>
+      <w:r>
+        <w:rPr/>
+        <w:t xml:space="preserve"/>
+      </w:r>
+      <w:r>
+        <w:rPr/>
+        <w:br w:type="page"/>
+      </w:r>
     </w:p>
     <w:p>
       <w:pPr>
         <w:pStyle w:val="Heading1"/>
         <w:jc w:val="center"/>
-        <w:r>
-          <w:rPr/>
-          <w:br w:type="page"/>
-        </w:r>
       </w:pPr>
       <w:r>
         <w:rPr/>
@@ -1788,15 +2239,26 @@
       <w:pPr>
         <w:pStyle w:val="indented"/>
       </w:pPr>
+      <w:r>
+        <w:rPr/>
+        <w:t xml:space="preserve">?</w:t>
+      </w:r>
+    </w:p>
+    <w:p>
+      <w:pPr/>
+      <w:r>
+        <w:rPr/>
+        <w:t xml:space="preserve"/>
+      </w:r>
+      <w:r>
+        <w:rPr/>
+        <w:br w:type="page"/>
+      </w:r>
     </w:p>
     <w:p>
       <w:pPr>
         <w:pStyle w:val="Heading1"/>
         <w:jc w:val="center"/>
-        <w:r>
-          <w:rPr/>
-          <w:br w:type="page"/>
-        </w:r>
       </w:pPr>
       <w:r>
         <w:rPr/>
@@ -1810,6 +2272,42 @@
       <w:r>
         <w:rPr/>
         <w:t xml:space="preserve">Another Note</w:t>
+      </w:r>
+    </w:p>
+    <w:p>
+      <w:pPr>
+        <w:pStyle w:val="attachments"/>
+      </w:pPr>
+      <w:r>
+        <w:rPr/>
+        <w:t xml:space="preserve">Characters: main character, second character</w:t>
+      </w:r>
+    </w:p>
+    <w:p>
+      <w:pPr>
+        <w:pStyle w:val="attachments"/>
+      </w:pPr>
+      <w:r>
+        <w:rPr/>
+        <w:t xml:space="preserve">Places: second place</w:t>
+      </w:r>
+    </w:p>
+    <w:p>
+      <w:pPr>
+        <w:pStyle w:val="attachments"/>
+      </w:pPr>
+      <w:r>
+        <w:rPr/>
+        <w:t xml:space="preserve">Tags: wonder, scary, happy, awesomeness</w:t>
+      </w:r>
+    </w:p>
+    <w:p>
+      <w:pPr>
+        <w:pStyle w:val="attachments"/>
+      </w:pPr>
+      <w:r>
+        <w:rPr/>
+        <w:t xml:space="preserve"/>
       </w:r>
     </w:p>
     <w:p>
@@ -1835,6 +2333,42 @@
     </w:p>
     <w:p>
       <w:pPr>
+        <w:pStyle w:val="attachments"/>
+      </w:pPr>
+      <w:r>
+        <w:rPr/>
+        <w:t xml:space="preserve">Characters: third character</w:t>
+      </w:r>
+    </w:p>
+    <w:p>
+      <w:pPr>
+        <w:pStyle w:val="attachments"/>
+      </w:pPr>
+      <w:r>
+        <w:rPr/>
+        <w:t xml:space="preserve">Places: second place, third place</w:t>
+      </w:r>
+    </w:p>
+    <w:p>
+      <w:pPr>
+        <w:pStyle w:val="attachments"/>
+      </w:pPr>
+      <w:r>
+        <w:rPr/>
+        <w:t xml:space="preserve">Tags: scary, awesomeness, humor</w:t>
+      </w:r>
+    </w:p>
+    <w:p>
+      <w:pPr>
+        <w:pStyle w:val="attachments"/>
+      </w:pPr>
+      <w:r>
+        <w:rPr/>
+        <w:t xml:space="preserve"/>
+      </w:r>
+    </w:p>
+    <w:p>
+      <w:pPr>
         <w:pStyle w:val="indented"/>
       </w:pPr>
       <w:r>
@@ -1850,12 +2384,21 @@
       </w:pPr>
       <w:r>
         <w:rPr/>
-        <w:t xml:space="preserve">a simple note</w:t>
-      </w:r>
-    </w:p>
-    <w:p>
-      <w:pPr>
-        <w:pStyle w:val="indented"/>
+        <w:t xml:space="preserve">note about First Place</w:t>
+      </w:r>
+    </w:p>
+    <w:p>
+      <w:pPr>
+        <w:pStyle w:val="attachments"/>
+      </w:pPr>
+      <w:r>
+        <w:rPr/>
+        <w:t xml:space="preserve">Places: second place</w:t>
+      </w:r>
+    </w:p>
+    <w:p>
+      <w:pPr>
+        <w:pStyle w:val="attachments"/>
       </w:pPr>
       <w:r>
         <w:rPr/>
@@ -1864,15 +2407,6 @@
     </w:p>
     <w:p>
       <w:pPr>
-        <w:pStyle w:val="Heading2"/>
-      </w:pPr>
-      <w:r>
-        <w:rPr/>
-        <w:t xml:space="preserve">First Place</w:t>
-      </w:r>
-    </w:p>
-    <w:p>
-      <w:pPr>
         <w:pStyle w:val="indented"/>
       </w:pPr>
       <w:r>
@@ -1891,11 +2425,83 @@
     </w:p>
     <w:p>
       <w:pPr>
+        <w:pStyle w:val="attachments"/>
+      </w:pPr>
+      <w:r>
+        <w:rPr/>
+        <w:t xml:space="preserve">Characters: main character</w:t>
+      </w:r>
+    </w:p>
+    <w:p>
+      <w:pPr>
+        <w:pStyle w:val="attachments"/>
+      </w:pPr>
+      <w:r>
+        <w:rPr/>
+        <w:t xml:space="preserve"/>
+      </w:r>
+    </w:p>
+    <w:p>
+      <w:pPr>
         <w:pStyle w:val="indented"/>
       </w:pPr>
       <w:r>
         <w:rPr/>
         <w:t xml:space="preserve">not really</w:t>
+      </w:r>
+    </w:p>
+    <w:p>
+      <w:pPr>
+        <w:pStyle w:val="Heading2"/>
+      </w:pPr>
+      <w:r>
+        <w:rPr/>
+        <w:t xml:space="preserve">a new note</w:t>
+      </w:r>
+    </w:p>
+    <w:p>
+      <w:pPr>
+        <w:pStyle w:val="attachments"/>
+      </w:pPr>
+      <w:r>
+        <w:rPr/>
+        <w:t xml:space="preserve">Characters: third character</w:t>
+      </w:r>
+    </w:p>
+    <w:p>
+      <w:pPr>
+        <w:pStyle w:val="attachments"/>
+      </w:pPr>
+      <w:r>
+        <w:rPr/>
+        <w:t xml:space="preserve">Places: third place</w:t>
+      </w:r>
+    </w:p>
+    <w:p>
+      <w:pPr>
+        <w:pStyle w:val="attachments"/>
+      </w:pPr>
+      <w:r>
+        <w:rPr/>
+        <w:t xml:space="preserve">Tags: fun</w:t>
+      </w:r>
+    </w:p>
+    <w:p>
+      <w:pPr>
+        <w:pStyle w:val="attachments"/>
+      </w:pPr>
+      <w:r>
+        <w:rPr/>
+        <w:t xml:space="preserve"/>
+      </w:r>
+    </w:p>
+    <w:p>
+      <w:pPr>
+        <w:pStyle w:val="indented"/>
+      </w:pPr>
+      <w:r>
+        <w:rPr/>
+        <w:t xml:space="preserve">here is some note content</w:t>
       </w:r>
     </w:p>
   </w:body>
@@ -2023,6 +2629,16 @@
 
 <file path=word/styles.xml><?xml version="1.0" encoding="utf-8"?>
 <w:styles xmlns:mc="http://schemas.openxmlformats.org/markup-compatibility/2006" xmlns:r="http://schemas.openxmlformats.org/officeDocument/2006/relationships" xmlns:w="http://schemas.openxmlformats.org/wordprocessingml/2006/main" xmlns:w14="http://schemas.microsoft.com/office/word/2010/wordml" xmlns:w15="http://schemas.microsoft.com/office/word/2012/wordml" mc:Ignorable="w14 w15">
+  <w:style w:type="paragraph" w:styleId="Normal">
+    <w:name w:val="Normal"/>
+    <w:pPr>
+      <w:spacing w:before="0" w:after="240" w:line="300"/>
+    </w:pPr>
+    <w:rPr>
+      <w:sz w:val="20"/>
+    </w:rPr>
+    <w:qFormat/>
+  </w:style>
   <w:style w:type="paragraph" w:styleId="Title">
     <w:name w:val="Title"/>
     <w:pPr/>
@@ -2070,16 +2686,6 @@
     <w:basedOn w:val="Normal"/>
     <w:next w:val="Normal"/>
   </w:style>
-  <w:style w:type="paragraph" w:styleId="Normal">
-    <w:name w:val="Normal"/>
-    <w:pPr>
-      <w:spacing w:before="0" w:after="240" w:line="300"/>
-    </w:pPr>
-    <w:rPr>
-      <w:sz w:val="20"/>
-    </w:rPr>
-    <w:qFormat/>
-  </w:style>
   <w:style w:type="paragraph" w:styleId="indented">
     <w:name w:val="Indented Normal"/>
     <w:pPr>
@@ -2089,5 +2695,25 @@
     <w:basedOn w:val="Normal"/>
     <w:next w:val="Normal"/>
   </w:style>
+  <w:style w:type="paragraph" w:styleId="attachments">
+    <w:name w:val="Attachments"/>
+    <w:pPr>
+      <w:spacing w:before="0" w:after="0"/>
+      <w:ind w:left="720"/>
+    </w:pPr>
+    <w:rPr/>
+    <w:basedOn w:val="Normal"/>
+    <w:next w:val="Normal"/>
+  </w:style>
+  <w:style w:type="paragraph" w:styleId="attachmentSpacing">
+    <w:name w:val="Attachment Spacing"/>
+    <w:pPr>
+      <w:spacing w:before="0" w:after="120"/>
+      <w:ind w:left="720"/>
+    </w:pPr>
+    <w:rPr/>
+    <w:basedOn w:val="Normal"/>
+    <w:next w:val="Normal"/>
+  </w:style>
 </w:styles>
 </file>
</xml_diff>

<commit_message>
fix export from file menu
</commit_message>
<xml_diff>
--- a/example.docx
+++ b/example.docx
@@ -14,7 +14,7 @@
             <w:rPr>
               <w:smallCaps/>
             </w:rPr>
-            <w:t xml:space="preserve">Zorfert in Rivalia</w:t>
+            <w:t xml:space="preserve">The Awesome Prison Mansion</w:t>
           </w:r>
         </w:t>
       </w:r>
@@ -34,6 +34,13 @@
       </w:r>
     </w:p>
     <w:p>
+      <w:pPr/>
+      <w:r>
+        <w:rPr/>
+        <w:t xml:space="preserve">^</w:t>
+      </w:r>
+    </w:p>
+    <w:p>
       <w:pPr>
         <w:pStyle w:val="Heading2"/>
       </w:pPr>
@@ -48,6 +55,103 @@
       </w:pPr>
       <w:r>
         <w:rPr/>
+        <w:t xml:space="preserve">Keven Enters the Mansion (Kevan)</w:t>
+      </w:r>
+    </w:p>
+    <w:p>
+      <w:pPr>
+        <w:pStyle w:val="attachments"/>
+      </w:pPr>
+      <w:r>
+        <w:rPr/>
+        <w:t xml:space="preserve">Places: second place</w:t>
+      </w:r>
+    </w:p>
+    <w:p>
+      <w:pPr>
+        <w:pStyle w:val="attachments"/>
+      </w:pPr>
+      <w:r>
+        <w:rPr/>
+        <w:t xml:space="preserve">Tags: action, humor</w:t>
+      </w:r>
+    </w:p>
+    <w:p>
+      <w:pPr>
+        <w:pStyle w:val="attachments"/>
+      </w:pPr>
+      <w:r>
+        <w:rPr/>
+        <w:t xml:space="preserve"/>
+      </w:r>
+    </w:p>
+    <w:p>
+      <w:pPr>
+        <w:pStyle w:val="indented"/>
+      </w:pPr>
+      <w:r>
+        <w:rPr/>
+        <w:t xml:space="preserve">Enter at your own risk</w:t>
+      </w:r>
+    </w:p>
+    <w:p>
+      <w:pPr>
+        <w:pStyle w:val="Heading3"/>
+      </w:pPr>
+      <w:r>
+        <w:rPr/>
+        <w:t xml:space="preserve">Cool thing that takes a whole lot of words to describe (Baltazaar)</w:t>
+      </w:r>
+    </w:p>
+    <w:p>
+      <w:pPr>
+        <w:pStyle w:val="attachments"/>
+      </w:pPr>
+      <w:r>
+        <w:rPr/>
+        <w:t xml:space="preserve">Tags: humor</w:t>
+      </w:r>
+    </w:p>
+    <w:p>
+      <w:pPr>
+        <w:pStyle w:val="attachments"/>
+      </w:pPr>
+      <w:r>
+        <w:rPr/>
+        <w:t xml:space="preserve"/>
+      </w:r>
+    </w:p>
+    <w:p>
+      <w:pPr>
+        <w:pStyle w:val="indented"/>
+      </w:pPr>
+      <w:r>
+        <w:rPr/>
+        <w:t xml:space="preserve">Desciption of cool thing happening {{humor}}</w:t>
+      </w:r>
+    </w:p>
+    <w:p>
+      <w:pPr/>
+      <w:r>
+        <w:rPr/>
+        <w:t xml:space="preserve">^</w:t>
+      </w:r>
+    </w:p>
+    <w:p>
+      <w:pPr>
+        <w:pStyle w:val="Heading2"/>
+      </w:pPr>
+      <w:r>
+        <w:rPr/>
+        <w:t xml:space="preserve">6 Years Ago</w:t>
+      </w:r>
+    </w:p>
+    <w:p>
+      <w:pPr>
+        <w:pStyle w:val="Heading3"/>
+      </w:pPr>
+      <w:r>
+        <w:rPr/>
         <w:t xml:space="preserve">The Last Great War (Main Story Arc)</w:t>
       </w:r>
     </w:p>
@@ -93,7 +197,8 @@
       </w:pPr>
       <w:r>
         <w:rPr/>
-        <w:t xml:space="preserve">Lorem ipsum dolor sit amet, consectetur adipiscing elit. In pellentesque risus nec mi fermentum scelerisque. Aliquam purus diam, viverra eu lorem vitae, suscipit sagittis nisi. Mauris laoreet nisi in accumsan convallis. Duis sed venenatis ex. Nunc lobortis, mauris ac consequat volutpat, libero dui sagittis enim, eu aliquam sapien lacus non felis. Nullam luctus libero ac sapien fringilla, at eleifend mi porta. Aliquam rutrum lacinia velit sit amet mollis. Maecenas euismod magna in tortor tempus ullamcorper. {{yet another}}
+        <w:t xml:space="preserve">This is a description of something **very** funny happening in this scene
+Lorem ipsum dolor sit amet, consectetur adipiscing elit. In pellentesque risus nec mi fermentum scelerisque. Aliquam purus diam, viverra eu lorem vitae, suscipit sagittis nisi. Mauris laoreet nisi in accumsan convallis. Duis sed venenatis ex. Nunc lobortis, mauris ac consequat volutpat, libero dui sagittis enim, eu aliquam sapien lacus non felis. Nullam luctus libero ac sapien fringilla, at eleifend mi porta. Aliquam rutrum lacinia velit sit amet mollis. Maecenas euismod magna in tortor tempus ullamcorper. {{yet another}}
 Nullam ac aliquet ligula. Sed quis convallis nunc, sit amet gravida mauris. Vivamus mattis pharetra placerat. Donec euismod efficitur est, a mollis ipsum accumsan laoreet. {{humor}} Aliquam et ex vitae tellus blandit aliquam. Vivamus lorem turpis, varius in imperdiet vitae, sollicitudin ornare velit. Donec ac iaculis lacus, non blandit nisl. {{third place}}</w:t>
       </w:r>
     </w:p>
@@ -103,25 +208,16 @@
       </w:pPr>
       <w:r>
         <w:rPr/>
-        <w:t xml:space="preserve">Keven Enters the World of Rivalia (Kevan)</w:t>
-      </w:r>
-    </w:p>
-    <w:p>
-      <w:pPr>
-        <w:pStyle w:val="attachments"/>
-      </w:pPr>
-      <w:r>
-        <w:rPr/>
-        <w:t xml:space="preserve">Places: second place</w:t>
-      </w:r>
-    </w:p>
-    <w:p>
-      <w:pPr>
-        <w:pStyle w:val="attachments"/>
-      </w:pPr>
-      <w:r>
-        <w:rPr/>
-        <w:t xml:space="preserve">Tags: action, humor</w:t>
+        <w:t xml:space="preserve">Cool thing happens (Anna)</w:t>
+      </w:r>
+    </w:p>
+    <w:p>
+      <w:pPr>
+        <w:pStyle w:val="attachments"/>
+      </w:pPr>
+      <w:r>
+        <w:rPr/>
+        <w:t xml:space="preserve">Characters: main character</w:t>
       </w:r>
     </w:p>
     <w:p>
@@ -139,25 +235,75 @@
       </w:pPr>
       <w:r>
         <w:rPr/>
-        <w:t xml:space="preserve">Kevan enters the world of Rivalia</w:t>
-      </w:r>
-    </w:p>
-    <w:p>
-      <w:pPr>
-        <w:pStyle w:val="Heading3"/>
-      </w:pPr>
-      <w:r>
-        <w:rPr/>
-        <w:t xml:space="preserve">Cool thing that takes a whole lot of words to describe (Baltazaar)</w:t>
-      </w:r>
-    </w:p>
-    <w:p>
-      <w:pPr>
-        <w:pStyle w:val="attachments"/>
-      </w:pPr>
-      <w:r>
-        <w:rPr/>
-        <w:t xml:space="preserve">Tags: humor</w:t>
+        <w:t xml:space="preserve">Desciption of cool thing happening to {{main character}}</w:t>
+      </w:r>
+    </w:p>
+    <w:p>
+      <w:pPr/>
+      <w:r>
+        <w:rPr/>
+        <w:t xml:space="preserve">^</w:t>
+      </w:r>
+    </w:p>
+    <w:p>
+      <w:pPr>
+        <w:pStyle w:val="Heading2"/>
+      </w:pPr>
+      <w:r>
+        <w:rPr/>
+        <w:t xml:space="preserve">5 years ago</w:t>
+      </w:r>
+    </w:p>
+    <w:p>
+      <w:pPr/>
+      <w:r>
+        <w:rPr/>
+        <w:t xml:space="preserve">^</w:t>
+      </w:r>
+    </w:p>
+    <w:p>
+      <w:pPr>
+        <w:pStyle w:val="Heading2"/>
+      </w:pPr>
+      <w:r>
+        <w:rPr/>
+        <w:t xml:space="preserve">2 years ago</w:t>
+      </w:r>
+    </w:p>
+    <w:p>
+      <w:pPr>
+        <w:pStyle w:val="Heading3"/>
+      </w:pPr>
+      <w:r>
+        <w:rPr/>
+        <w:t xml:space="preserve">Valia's New Plan (Main Story Arc)</w:t>
+      </w:r>
+    </w:p>
+    <w:p>
+      <w:pPr>
+        <w:pStyle w:val="attachments"/>
+      </w:pPr>
+      <w:r>
+        <w:rPr/>
+        <w:t xml:space="preserve">Characters: main character</w:t>
+      </w:r>
+    </w:p>
+    <w:p>
+      <w:pPr>
+        <w:pStyle w:val="attachments"/>
+      </w:pPr>
+      <w:r>
+        <w:rPr/>
+        <w:t xml:space="preserve">Places: third place</w:t>
+      </w:r>
+    </w:p>
+    <w:p>
+      <w:pPr>
+        <w:pStyle w:val="attachments"/>
+      </w:pPr>
+      <w:r>
+        <w:rPr/>
+        <w:t xml:space="preserve">Tags: awesomeness, happy, sad, scary, wonder, romance</w:t>
       </w:r>
     </w:p>
     <w:p>
@@ -175,39 +321,27 @@
       </w:pPr>
       <w:r>
         <w:rPr/>
-        <w:t xml:space="preserve">Desciption of cool thing happening {{humor}}</w:t>
-      </w:r>
-    </w:p>
-    <w:p>
-      <w:pPr>
-        <w:pStyle w:val="Heading2"/>
-      </w:pPr>
-      <w:r>
-        <w:rPr/>
-        <w:t xml:space="preserve">6 Years Ago</w:t>
-      </w:r>
-    </w:p>
-    <w:p>
-      <w:pPr>
-        <w:pStyle w:val="Heading3"/>
-      </w:pPr>
-      <w:r>
-        <w:rPr/>
-        <w:t xml:space="preserve">Cool thing happens (Anna)</w:t>
-      </w:r>
-    </w:p>
-    <w:p>
-      <w:pPr>
-        <w:pStyle w:val="attachments"/>
-      </w:pPr>
-      <w:r>
-        <w:rPr/>
-        <w:t xml:space="preserve">Characters: main character</w:t>
-      </w:r>
-    </w:p>
-    <w:p>
-      <w:pPr>
-        <w:pStyle w:val="attachments"/>
+        <w:t xml:space="preserve">This is a description of a **really** funny thing happening in this scene
+Valia, running out of power, finds a suitable vessel in princess Anna and makes a deal with Princess Anna to help bring  
+Lorem ipsum dolor sit amet, consectetur adipiscing elit. {{sad}} In pellentesque risus nec mi fermentum scelerisque. Aliquam purus diam, viverra eu lorem vitae, suscipit sagittis nisi. Mauris laoreet nisi in accumsan convallis. Duis sed venenatis ex. Nunc lobortis, mauris ac consequat volutpat, libero dui sagittis enim, eu aliquam sapien lacus non felis. Nullam luctus libero ac sapien fringilla, at eleifend mi porta. Aliquam rutrum lacinia velit sit amet mollis. {{happy}} Maecenas euismod magna in tortor tempus ullamcorper. {{main character}}
+Nullam ac aliquet ligula. Sed quis convallis nunc, sit amet gravida mauris. Vivamus mattis pharetra placerat. Donec euismod efficitur est, a mollis ipsum accumsan laoreet. Aliquam {{scary}} et ex vitae tellus blandit aliquam. Vivamus lorem turpis, varius in imperdiet vitae, sollicitudin ornare velit. Donec ac iaculis lacus, non blandit nisl.  
+- this is
+- is a 
+- list</w:t>
+      </w:r>
+    </w:p>
+    <w:p>
+      <w:pPr>
+        <w:pStyle w:val="Heading3"/>
+      </w:pPr>
+      <w:r>
+        <w:rPr/>
+        <w:t xml:space="preserve">Rivan's army is defeated, but he defeats Valia in Heaven (Rivab)</w:t>
+      </w:r>
+    </w:p>
+    <w:p>
+      <w:pPr>
+        <w:pStyle w:val="indented"/>
       </w:pPr>
       <w:r>
         <w:rPr/>
@@ -215,153 +349,19 @@
       </w:r>
     </w:p>
     <w:p>
-      <w:pPr>
-        <w:pStyle w:val="indented"/>
-      </w:pPr>
-      <w:r>
-        <w:rPr/>
-        <w:t xml:space="preserve">Desciption of cool thing happening to {{main character}}</w:t>
-      </w:r>
-    </w:p>
-    <w:p>
-      <w:pPr>
-        <w:pStyle w:val="Heading2"/>
-      </w:pPr>
-      <w:r>
-        <w:rPr/>
-        <w:t xml:space="preserve">2 years ago</w:t>
-      </w:r>
-    </w:p>
-    <w:p>
-      <w:pPr>
-        <w:pStyle w:val="Heading3"/>
-      </w:pPr>
-      <w:r>
-        <w:rPr/>
-        <w:t xml:space="preserve">Valia's New Plan (Main Story Arc)</w:t>
-      </w:r>
-    </w:p>
-    <w:p>
-      <w:pPr>
-        <w:pStyle w:val="attachments"/>
-      </w:pPr>
-      <w:r>
-        <w:rPr/>
-        <w:t xml:space="preserve">Characters: main character</w:t>
-      </w:r>
-    </w:p>
-    <w:p>
-      <w:pPr>
-        <w:pStyle w:val="attachments"/>
-      </w:pPr>
-      <w:r>
-        <w:rPr/>
-        <w:t xml:space="preserve">Tags: awesomeness, happy, sad, scary, wonder, romance</w:t>
-      </w:r>
-    </w:p>
-    <w:p>
-      <w:pPr>
-        <w:pStyle w:val="attachments"/>
-      </w:pPr>
-      <w:r>
-        <w:rPr/>
-        <w:t xml:space="preserve"/>
-      </w:r>
-    </w:p>
-    <w:p>
-      <w:pPr>
-        <w:pStyle w:val="indented"/>
-      </w:pPr>
-      <w:r>
-        <w:rPr/>
-        <w:t xml:space="preserve">Valia, running out of power, finds a suitable vessel in princess Anna and makes a deal with Princess Anna to help bring  
-Lorem ipsum dolor sit amet, consectetur adipiscing elit. {{sad}} In pellentesque risus nec mi fermentum scelerisque. Aliquam purus diam, viverra eu lorem vitae, suscipit sagittis nisi. Mauris laoreet nisi in accumsan convallis. Duis sed venenatis ex. Nunc lobortis, mauris ac consequat volutpat, libero dui sagittis enim, eu aliquam sapien lacus non felis. Nullam luctus libero ac sapien fringilla, at eleifend mi porta. Aliquam rutrum lacinia velit sit amet mollis. {{happy}} Maecenas euismod magna in tortor tempus ullamcorper.
-Nullam ac aliquet ligula. Sed quis convallis nunc, sit amet gravida mauris. Vivamus mattis pharetra placerat. Donec euismod efficitur est, a mollis ipsum accumsan laoreet. Aliquam {{scary}} et ex vitae tellus blandit aliquam. Vivamus lorem turpis, varius in imperdiet vitae, sollicitudin ornare velit. Donec ac iaculis lacus, non blandit nisl.  </w:t>
-      </w:r>
-    </w:p>
-    <w:p>
-      <w:pPr>
-        <w:pStyle w:val="Heading3"/>
-      </w:pPr>
-      <w:r>
-        <w:rPr/>
-        <w:t xml:space="preserve">Rivan's army is defeated, but he defeats Valia in Heaven (Rivab)</w:t>
-      </w:r>
-    </w:p>
-    <w:p>
-      <w:pPr>
-        <w:pStyle w:val="indented"/>
-      </w:pPr>
-      <w:r>
-        <w:rPr/>
-        <w:t xml:space="preserve"/>
-      </w:r>
-    </w:p>
-    <w:p>
-      <w:pPr>
-        <w:pStyle w:val="Heading2"/>
-      </w:pPr>
-      <w:r>
-        <w:rPr/>
-        <w:t xml:space="preserve">Chapter 1: The Storm of Destiny</w:t>
-      </w:r>
-    </w:p>
-    <w:p>
-      <w:pPr>
-        <w:pStyle w:val="Heading3"/>
-      </w:pPr>
-      <w:r>
-        <w:rPr/>
-        <w:t xml:space="preserve">Seeking an Escape (Samuel Zorfert)</w:t>
-      </w:r>
-    </w:p>
-    <w:p>
-      <w:pPr>
-        <w:pStyle w:val="attachments"/>
-      </w:pPr>
-      <w:r>
-        <w:rPr/>
-        <w:t xml:space="preserve">Characters: main character</w:t>
-      </w:r>
-    </w:p>
-    <w:p>
-      <w:pPr>
-        <w:pStyle w:val="attachments"/>
-      </w:pPr>
-      <w:r>
-        <w:rPr/>
-        <w:t xml:space="preserve">Places: second place</w:t>
-      </w:r>
-    </w:p>
-    <w:p>
-      <w:pPr>
-        <w:pStyle w:val="attachments"/>
-      </w:pPr>
-      <w:r>
-        <w:rPr/>
-        <w:t xml:space="preserve">Tags: sad, romance, wonder, scary, horror</w:t>
-      </w:r>
-    </w:p>
-    <w:p>
-      <w:pPr>
-        <w:pStyle w:val="attachments"/>
-      </w:pPr>
-      <w:r>
-        <w:rPr/>
-        <w:t xml:space="preserve"/>
-      </w:r>
-    </w:p>
-    <w:p>
-      <w:pPr>
-        <w:pStyle w:val="indented"/>
-      </w:pPr>
-      <w:r>
-        <w:rPr/>
-        <w:t xml:space="preserve">something {{sad}} happens here  
-{{romance}}??
-{{wonder}}??
-{{scary}}??
-{{horror}}??</w:t>
+      <w:pPr/>
+      <w:r>
+        <w:rPr/>
+        <w:t xml:space="preserve">^</w:t>
+      </w:r>
+    </w:p>
+    <w:p>
+      <w:pPr>
+        <w:pStyle w:val="Heading2"/>
+      </w:pPr>
+      <w:r>
+        <w:rPr/>
+        <w:t xml:space="preserve">Chapter 1</w:t>
       </w:r>
     </w:p>
     <w:p>
@@ -474,6 +474,13 @@
       <w:r>
         <w:rPr/>
         <w:t xml:space="preserve">Unable to contact Rivan for guidance, Maltheus currently leads the remnants of the failed Dark Lord's hosts in rebuilding underneath the ruins of Malgard.</w:t>
+      </w:r>
+    </w:p>
+    <w:p>
+      <w:pPr/>
+      <w:r>
+        <w:rPr/>
+        <w:t xml:space="preserve">^</w:t>
       </w:r>
     </w:p>
     <w:p>
@@ -529,6 +536,71 @@
     </w:p>
     <w:p>
       <w:pPr>
+        <w:pStyle w:val="Heading3"/>
+      </w:pPr>
+      <w:r>
+        <w:rPr/>
+        <w:t xml:space="preserve">Seeking an Escape (Samuel Zorfert)</w:t>
+      </w:r>
+    </w:p>
+    <w:p>
+      <w:pPr>
+        <w:pStyle w:val="attachments"/>
+      </w:pPr>
+      <w:r>
+        <w:rPr/>
+        <w:t xml:space="preserve">Characters: main character</w:t>
+      </w:r>
+    </w:p>
+    <w:p>
+      <w:pPr>
+        <w:pStyle w:val="attachments"/>
+      </w:pPr>
+      <w:r>
+        <w:rPr/>
+        <w:t xml:space="preserve">Places: second place</w:t>
+      </w:r>
+    </w:p>
+    <w:p>
+      <w:pPr>
+        <w:pStyle w:val="attachments"/>
+      </w:pPr>
+      <w:r>
+        <w:rPr/>
+        <w:t xml:space="preserve">Tags: sad, romance, wonder, scary, horror</w:t>
+      </w:r>
+    </w:p>
+    <w:p>
+      <w:pPr>
+        <w:pStyle w:val="attachments"/>
+      </w:pPr>
+      <w:r>
+        <w:rPr/>
+        <w:t xml:space="preserve"/>
+      </w:r>
+    </w:p>
+    <w:p>
+      <w:pPr>
+        <w:pStyle w:val="indented"/>
+      </w:pPr>
+      <w:r>
+        <w:rPr/>
+        <w:t xml:space="preserve">something {{sad}} happens here  
+{{romance}}??
+{{wonder}}??
+{{scary}}??
+{{horror}}??</w:t>
+      </w:r>
+    </w:p>
+    <w:p>
+      <w:pPr/>
+      <w:r>
+        <w:rPr/>
+        <w:t xml:space="preserve">^</w:t>
+      </w:r>
+    </w:p>
+    <w:p>
+      <w:pPr>
         <w:pStyle w:val="Heading2"/>
       </w:pPr>
       <w:r>
@@ -574,6 +646,13 @@
       </w:r>
     </w:p>
     <w:p>
+      <w:pPr/>
+      <w:r>
+        <w:rPr/>
+        <w:t xml:space="preserve">^</w:t>
+      </w:r>
+    </w:p>
+    <w:p>
       <w:pPr>
         <w:pStyle w:val="Heading2"/>
       </w:pPr>
@@ -638,12 +717,26 @@
       </w:r>
     </w:p>
     <w:p>
+      <w:pPr/>
+      <w:r>
+        <w:rPr/>
+        <w:t xml:space="preserve">^</w:t>
+      </w:r>
+    </w:p>
+    <w:p>
       <w:pPr>
         <w:pStyle w:val="Heading2"/>
       </w:pPr>
       <w:r>
         <w:rPr/>
         <w:t xml:space="preserve">Chapter 2: Rivalia</w:t>
+      </w:r>
+    </w:p>
+    <w:p>
+      <w:pPr/>
+      <w:r>
+        <w:rPr/>
+        <w:t xml:space="preserve">^</w:t>
       </w:r>
     </w:p>
     <w:p>
@@ -717,6 +810,13 @@
         <w:t xml:space="preserve">- Jared's drop to the ground knocks Kevan and his Paladins off their mounts and dazes them.
 - As Kevan gathers himself from the fall, he sees Jared's clothing and realizes he's from Earth. 
 - Kevan also recognizes the scar on Jared's hand as Rivan's mark, the same mark on the hand of the last Dark Lord that he vanquished. Instantly, he realizes Jared must have been called by Rivan. Already angered by being tripped, he sends his knights after this new sport for glory and to continue his quest to rid the world of evil, in hopes of capturing Jared.</w:t>
+      </w:r>
+    </w:p>
+    <w:p>
+      <w:pPr/>
+      <w:r>
+        <w:rPr/>
+        <w:t xml:space="preserve">^</w:t>
       </w:r>
     </w:p>
     <w:p>
@@ -774,6 +874,13 @@
       </w:r>
     </w:p>
     <w:p>
+      <w:pPr/>
+      <w:r>
+        <w:rPr/>
+        <w:t xml:space="preserve">^</w:t>
+      </w:r>
+    </w:p>
+    <w:p>
       <w:pPr>
         <w:pStyle w:val="Heading2"/>
       </w:pPr>
@@ -816,6 +923,13 @@
       <w:r>
         <w:rPr/>
         <w:t xml:space="preserve">With Kevan's forces catching up and hot on his heels, Jared tires of carrying Burp across the plains and thickets. Jared says they need to ditch them and he's tiring out. Burp looks around and realizes they are close to the Ashwood Forest, and suggests they lay low in a forest tavern called the Executioner's Blockhouse/The Goblin's Pimple/The Gobblin' Goblin. The forest should provide a great chance to lose the paladins even though it will take a little extra time to get to Malgard. Jared agrees and changes course to the southeast.</w:t>
+      </w:r>
+    </w:p>
+    <w:p>
+      <w:pPr/>
+      <w:r>
+        <w:rPr/>
+        <w:t xml:space="preserve">^</w:t>
       </w:r>
     </w:p>
     <w:p>
@@ -869,6 +983,13 @@
 - They decide Jared is Valia's new champion, now that Kevan has fallen to Rivan's influence.
 - The God and Vizari hatch a new plan, to spy on Jared to use him to entrap and defeat Valia once and for all. They will proceed with letting him be Dark Lord for now, to gather power
 </w:t>
+      </w:r>
+    </w:p>
+    <w:p>
+      <w:pPr/>
+      <w:r>
+        <w:rPr/>
+        <w:t xml:space="preserve">^</w:t>
       </w:r>
     </w:p>
     <w:p>
@@ -906,12 +1027,26 @@
       </w:r>
     </w:p>
     <w:p>
-      <w:pPr>
-        <w:pStyle w:val="Heading2"/>
-      </w:pPr>
-      <w:r>
-        <w:rPr/>
-        <w:t xml:space="preserve">Chapter 3: The New Dark Lord</w:t>
+      <w:pPr/>
+      <w:r>
+        <w:rPr/>
+        <w:t xml:space="preserve">^</w:t>
+      </w:r>
+    </w:p>
+    <w:p>
+      <w:pPr>
+        <w:pStyle w:val="Heading2"/>
+      </w:pPr>
+      <w:r>
+        <w:rPr/>
+        <w:t xml:space="preserve">Chapter 3</w:t>
+      </w:r>
+    </w:p>
+    <w:p>
+      <w:pPr/>
+      <w:r>
+        <w:rPr/>
+        <w:t xml:space="preserve">^</w:t>
       </w:r>
     </w:p>
     <w:p>
@@ -947,6 +1082,13 @@
       </w:r>
     </w:p>
     <w:p>
+      <w:pPr/>
+      <w:r>
+        <w:rPr/>
+        <w:t xml:space="preserve">^</w:t>
+      </w:r>
+    </w:p>
+    <w:p>
       <w:pPr>
         <w:pStyle w:val="Heading2"/>
       </w:pPr>
@@ -971,6 +1113,13 @@
       <w:r>
         <w:rPr/>
         <w:t xml:space="preserve">Click to edit</w:t>
+      </w:r>
+    </w:p>
+    <w:p>
+      <w:pPr/>
+      <w:r>
+        <w:rPr/>
+        <w:t xml:space="preserve">^</w:t>
       </w:r>
     </w:p>
     <w:p>
@@ -1002,6 +1151,13 @@
       </w:r>
     </w:p>
     <w:p>
+      <w:pPr/>
+      <w:r>
+        <w:rPr/>
+        <w:t xml:space="preserve">^</w:t>
+      </w:r>
+    </w:p>
+    <w:p>
       <w:pPr>
         <w:pStyle w:val="Heading2"/>
       </w:pPr>
@@ -1030,6 +1186,13 @@
       </w:r>
     </w:p>
     <w:p>
+      <w:pPr/>
+      <w:r>
+        <w:rPr/>
+        <w:t xml:space="preserve">^</w:t>
+      </w:r>
+    </w:p>
+    <w:p>
       <w:pPr>
         <w:pStyle w:val="Heading2"/>
       </w:pPr>
@@ -1057,6 +1220,13 @@
       </w:r>
     </w:p>
     <w:p>
+      <w:pPr/>
+      <w:r>
+        <w:rPr/>
+        <w:t xml:space="preserve">^</w:t>
+      </w:r>
+    </w:p>
+    <w:p>
       <w:pPr>
         <w:pStyle w:val="Heading2"/>
       </w:pPr>
@@ -1084,6 +1254,13 @@
       </w:r>
     </w:p>
     <w:p>
+      <w:pPr/>
+      <w:r>
+        <w:rPr/>
+        <w:t xml:space="preserve">^</w:t>
+      </w:r>
+    </w:p>
+    <w:p>
       <w:pPr>
         <w:pStyle w:val="Heading2"/>
       </w:pPr>
@@ -1111,6 +1288,13 @@
       </w:r>
     </w:p>
     <w:p>
+      <w:pPr/>
+      <w:r>
+        <w:rPr/>
+        <w:t xml:space="preserve">^</w:t>
+      </w:r>
+    </w:p>
+    <w:p>
       <w:pPr>
         <w:pStyle w:val="Heading2"/>
       </w:pPr>
@@ -1135,6 +1319,13 @@
       <w:r>
         <w:rPr/>
         <w:t xml:space="preserve">Maltheus leads Jared to a hidden chamber, the undeground arena, to test his powers (Can't test on the surface for fear of discovery).</w:t>
+      </w:r>
+    </w:p>
+    <w:p>
+      <w:pPr/>
+      <w:r>
+        <w:rPr/>
+        <w:t xml:space="preserve">^</w:t>
       </w:r>
     </w:p>
     <w:p>
@@ -1166,6 +1357,13 @@
 - Jared walks up to her stiffly and tries to work up the words hi, but the girl spits on him, and screams that her Paladins will come rescue her.
 - Maltheus controls the situation, saying she has had a rough day and needs some rest and freshening up. He snaps his fingers and several Arachean handmaidens appear. He tells them to take her and "get her dolled up". She protests as she's lead away in chains. Angered that the dark minions didn't get her suitably dressed and oppressed for the presentation, Maltheus then attempts to slay the minions responsible for bringing her in like this. But Jared stops him. Surprised, Maltheus squints his eyes at Jared, and Jared comes up with an excuse that he'll need all the minions he can get and agrees that she'll warm up. 
 - Maltheus grumbles that the minions will make excellent cannon fodder, at the very least. </w:t>
+      </w:r>
+    </w:p>
+    <w:p>
+      <w:pPr/>
+      <w:r>
+        <w:rPr/>
+        <w:t xml:space="preserve">^</w:t>
       </w:r>
     </w:p>
     <w:p>
@@ -1201,12 +1399,26 @@
       </w:r>
     </w:p>
     <w:p>
+      <w:pPr/>
+      <w:r>
+        <w:rPr/>
+        <w:t xml:space="preserve">^</w:t>
+      </w:r>
+    </w:p>
+    <w:p>
       <w:pPr>
         <w:pStyle w:val="Heading2"/>
       </w:pPr>
       <w:r>
         <w:rPr/>
         <w:t xml:space="preserve">Midpoint</w:t>
+      </w:r>
+    </w:p>
+    <w:p>
+      <w:pPr/>
+      <w:r>
+        <w:rPr/>
+        <w:t xml:space="preserve">^</w:t>
       </w:r>
     </w:p>
     <w:p>
@@ -1252,6 +1464,13 @@
       </w:r>
     </w:p>
     <w:p>
+      <w:pPr/>
+      <w:r>
+        <w:rPr/>
+        <w:t xml:space="preserve">^</w:t>
+      </w:r>
+    </w:p>
+    <w:p>
       <w:pPr>
         <w:pStyle w:val="Heading2"/>
       </w:pPr>
@@ -1279,6 +1498,13 @@
       </w:r>
     </w:p>
     <w:p>
+      <w:pPr/>
+      <w:r>
+        <w:rPr/>
+        <w:t xml:space="preserve">^</w:t>
+      </w:r>
+    </w:p>
+    <w:p>
       <w:pPr>
         <w:pStyle w:val="Heading2"/>
       </w:pPr>
@@ -1303,6 +1529,13 @@
       <w:r>
         <w:rPr/>
         <w:t xml:space="preserve">Jared and his forces enact their plan to liberate the city of Bask from the Valian guard and their Wizard captain. He saw his plan in a movie/video game/book.</w:t>
+      </w:r>
+    </w:p>
+    <w:p>
+      <w:pPr/>
+      <w:r>
+        <w:rPr/>
+        <w:t xml:space="preserve">^</w:t>
       </w:r>
     </w:p>
     <w:p>
@@ -1331,6 +1564,13 @@
         <w:rPr/>
         <w:t xml:space="preserve">Jared and his army return from Bask victorious and with several prisoners (Jared honored Anna's wishes and didn't have any of the Valians killed)
 Maltheus is displeased about prisoners, but jared mentions ransom</w:t>
+      </w:r>
+    </w:p>
+    <w:p>
+      <w:pPr/>
+      <w:r>
+        <w:rPr/>
+        <w:t xml:space="preserve">^</w:t>
       </w:r>
     </w:p>
     <w:p>
@@ -1364,6 +1604,13 @@
       </w:r>
     </w:p>
     <w:p>
+      <w:pPr/>
+      <w:r>
+        <w:rPr/>
+        <w:t xml:space="preserve">^</w:t>
+      </w:r>
+    </w:p>
+    <w:p>
       <w:pPr>
         <w:pStyle w:val="Heading2"/>
       </w:pPr>
@@ -1390,6 +1637,13 @@
         <w:t xml:space="preserve">Now that Jared has an army and a Dark Queen, it's time to Organize and prepare. Maltheus brings in several candidates for generalship, as the Wailing Codex mentions the Dark Lord must choose a council of Three Underlings to carry out his bidding. However Jared doesn't like any of Maltheus's choices, and instead chooses his own generals from loyal friends, naming Burp Warmaster of the Rivantide, Dark Queen Anna as Lady of the Council, and Viggon/Viggoth the Arachean as Huntmaster General 
 Maltheus's line includes such powerful villains as Zad the Quasi-Mad, hunchbacked Wizard Lord of the Five Cities, Slithis the Drake Lord, Morthag the Skull Queen, Stoneheart the Rock Reaver, Skye Blacktalon, Dread Captain of the Kite Pirates, Khom the Barbarian King, and Archwraith Morvoth. He details a few of their exploits and happily mentions his suggested choices (Slithis the Drake Lord, Morthag the Skull Queen, and Stoneheart the Rock Reaver) before being rejected by Jared.
 </w:t>
+      </w:r>
+    </w:p>
+    <w:p>
+      <w:pPr/>
+      <w:r>
+        <w:rPr/>
+        <w:t xml:space="preserve">^</w:t>
       </w:r>
     </w:p>
     <w:p>
@@ -1424,6 +1678,13 @@
       </w:r>
     </w:p>
     <w:p>
+      <w:pPr/>
+      <w:r>
+        <w:rPr/>
+        <w:t xml:space="preserve">^</w:t>
+      </w:r>
+    </w:p>
+    <w:p>
       <w:pPr>
         <w:pStyle w:val="Heading2"/>
       </w:pPr>
@@ -1449,6 +1710,13 @@
         <w:rPr/>
         <w:t xml:space="preserve">With the army stolen from Jared, Maltheus lays siege to the capital city of Valior.
 Jared must stop or minimize the attack and Convince the dark army Maltheus is a "traitor"</w:t>
+      </w:r>
+    </w:p>
+    <w:p>
+      <w:pPr/>
+      <w:r>
+        <w:rPr/>
+        <w:t xml:space="preserve">^</w:t>
       </w:r>
     </w:p>
     <w:p>
@@ -1484,6 +1752,13 @@
       </w:r>
     </w:p>
     <w:p>
+      <w:pPr/>
+      <w:r>
+        <w:rPr/>
+        <w:t xml:space="preserve">^</w:t>
+      </w:r>
+    </w:p>
+    <w:p>
       <w:pPr>
         <w:pStyle w:val="Heading2"/>
       </w:pPr>
@@ -1511,6 +1786,13 @@
       </w:r>
     </w:p>
     <w:p>
+      <w:pPr/>
+      <w:r>
+        <w:rPr/>
+        <w:t xml:space="preserve">^</w:t>
+      </w:r>
+    </w:p>
+    <w:p>
       <w:pPr>
         <w:pStyle w:val="Heading2"/>
       </w:pPr>
@@ -1520,6 +1802,13 @@
       </w:r>
     </w:p>
     <w:p>
+      <w:pPr/>
+      <w:r>
+        <w:rPr/>
+        <w:t xml:space="preserve">^</w:t>
+      </w:r>
+    </w:p>
+    <w:p>
       <w:pPr>
         <w:pStyle w:val="Heading2"/>
       </w:pPr>
@@ -1544,6 +1833,13 @@
       <w:r>
         <w:rPr/>
         <w:t xml:space="preserve">Leaving the Durmol tunnels, Jared's last obstacle is the bright woods. Here, they engage a force of Sky-dwelling Bright Elves, who would wipe them out, if it weren't for Anna's presence.</w:t>
+      </w:r>
+    </w:p>
+    <w:p>
+      <w:pPr/>
+      <w:r>
+        <w:rPr/>
+        <w:t xml:space="preserve">^</w:t>
       </w:r>
     </w:p>
     <w:p>
@@ -1575,6 +1871,13 @@
       </w:r>
     </w:p>
     <w:p>
+      <w:pPr/>
+      <w:r>
+        <w:rPr/>
+        <w:t xml:space="preserve">^</w:t>
+      </w:r>
+    </w:p>
+    <w:p>
       <w:pPr>
         <w:pStyle w:val="Heading2"/>
       </w:pPr>
@@ -1602,6 +1905,13 @@
       </w:r>
     </w:p>
     <w:p>
+      <w:pPr/>
+      <w:r>
+        <w:rPr/>
+        <w:t xml:space="preserve">^</w:t>
+      </w:r>
+    </w:p>
+    <w:p>
       <w:pPr>
         <w:pStyle w:val="Heading2"/>
       </w:pPr>
@@ -1629,6 +1939,13 @@
       </w:r>
     </w:p>
     <w:p>
+      <w:pPr/>
+      <w:r>
+        <w:rPr/>
+        <w:t xml:space="preserve">^</w:t>
+      </w:r>
+    </w:p>
+    <w:p>
       <w:pPr>
         <w:pStyle w:val="Heading2"/>
       </w:pPr>
@@ -1656,6 +1973,13 @@
       </w:r>
     </w:p>
     <w:p>
+      <w:pPr/>
+      <w:r>
+        <w:rPr/>
+        <w:t xml:space="preserve">^</w:t>
+      </w:r>
+    </w:p>
+    <w:p>
       <w:pPr>
         <w:pStyle w:val="Heading2"/>
       </w:pPr>
@@ -1701,15 +2025,6 @@
       </w:r>
     </w:p>
     <w:p>
-      <w:pPr>
-        <w:pStyle w:val="Heading2"/>
-      </w:pPr>
-      <w:r>
-        <w:rPr/>
-        <w:t xml:space="preserve">scene 44</w:t>
-      </w:r>
-    </w:p>
-    <w:p>
       <w:pPr/>
       <w:r>
         <w:rPr/>
@@ -1718,6 +2033,13 @@
       <w:r>
         <w:rPr/>
         <w:br w:type="page"/>
+      </w:r>
+    </w:p>
+    <w:p>
+      <w:pPr/>
+      <w:r>
+        <w:rPr/>
+        <w:t xml:space="preserve">^</w:t>
       </w:r>
     </w:p>
     <w:p>
@@ -1813,6 +2135,20 @@
     </w:p>
     <w:p>
       <w:pPr>
+        <w:pStyle w:val="Heading3"/>
+      </w:pPr>
+      <w:r>
+        <w:rPr/>
+        <w:t xml:space="preserve">family:#:paragraph</w:t>
+      </w:r>
+    </w:p>
+    <w:p>
+      <w:pPr>
+        <w:pStyle w:val="indented"/>
+      </w:pPr>
+    </w:p>
+    <w:p>
+      <w:pPr>
         <w:pStyle w:val="Heading2"/>
       </w:pPr>
       <w:r>
@@ -1869,6 +2205,10 @@
       <w:pPr>
         <w:pStyle w:val="indented"/>
       </w:pPr>
+      <w:r>
+        <w:rPr/>
+        <w:t xml:space="preserve">13</w:t>
+      </w:r>
     </w:p>
     <w:p>
       <w:pPr>
@@ -1883,6 +2223,24 @@
       <w:pPr>
         <w:pStyle w:val="indented"/>
       </w:pPr>
+      <w:r>
+        <w:rPr/>
+        <w:t xml:space="preserve"/>
+      </w:r>
+    </w:p>
+    <w:p>
+      <w:pPr>
+        <w:pStyle w:val="Heading3"/>
+      </w:pPr>
+      <w:r>
+        <w:rPr/>
+        <w:t xml:space="preserve">family:#:paragraph</w:t>
+      </w:r>
+    </w:p>
+    <w:p>
+      <w:pPr>
+        <w:pStyle w:val="indented"/>
+      </w:pPr>
     </w:p>
     <w:p>
       <w:pPr>
@@ -1942,6 +2300,10 @@
       <w:pPr>
         <w:pStyle w:val="indented"/>
       </w:pPr>
+      <w:r>
+        <w:rPr/>
+        <w:t xml:space="preserve">13</w:t>
+      </w:r>
     </w:p>
     <w:p>
       <w:pPr>
@@ -1956,6 +2318,24 @@
       <w:pPr>
         <w:pStyle w:val="indented"/>
       </w:pPr>
+      <w:r>
+        <w:rPr/>
+        <w:t xml:space="preserve">gregorian</w:t>
+      </w:r>
+    </w:p>
+    <w:p>
+      <w:pPr>
+        <w:pStyle w:val="Heading3"/>
+      </w:pPr>
+      <w:r>
+        <w:rPr/>
+        <w:t xml:space="preserve">family:#:paragraph</w:t>
+      </w:r>
+    </w:p>
+    <w:p>
+      <w:pPr>
+        <w:pStyle w:val="indented"/>
+      </w:pPr>
     </w:p>
     <w:p>
       <w:pPr>
@@ -1999,7 +2379,7 @@
       </w:pPr>
       <w:r>
         <w:rPr/>
-        <w:t xml:space="preserve">she is really cool</w:t>
+        <w:t xml:space="preserve">she is **really** cool</w:t>
       </w:r>
     </w:p>
     <w:p>
@@ -2039,6 +2419,20 @@
       </w:r>
     </w:p>
     <w:p>
+      <w:pPr>
+        <w:pStyle w:val="Heading3"/>
+      </w:pPr>
+      <w:r>
+        <w:rPr/>
+        <w:t xml:space="preserve">family:#:paragraph</w:t>
+      </w:r>
+    </w:p>
+    <w:p>
+      <w:pPr>
+        <w:pStyle w:val="indented"/>
+      </w:pPr>
+    </w:p>
+    <w:p>
       <w:pPr/>
       <w:r>
         <w:rPr/>
@@ -2047,6 +2441,13 @@
       <w:r>
         <w:rPr/>
         <w:br w:type="page"/>
+      </w:r>
+    </w:p>
+    <w:p>
+      <w:pPr/>
+      <w:r>
+        <w:rPr/>
+        <w:t xml:space="preserve">^</w:t>
       </w:r>
     </w:p>
     <w:p>
@@ -2101,7 +2502,8 @@
       </w:pPr>
       <w:r>
         <w:rPr/>
-        <w:t xml:space="preserve">notes</w:t>
+        <w:t xml:space="preserve">notes are **cool**
+</w:t>
       </w:r>
     </w:p>
     <w:p>
@@ -2180,6 +2582,10 @@
       <w:pPr>
         <w:pStyle w:val="indented"/>
       </w:pPr>
+      <w:r>
+        <w:rPr/>
+        <w:t xml:space="preserve"/>
+      </w:r>
     </w:p>
     <w:p>
       <w:pPr>
@@ -2253,6 +2659,13 @@
       <w:r>
         <w:rPr/>
         <w:br w:type="page"/>
+      </w:r>
+    </w:p>
+    <w:p>
+      <w:pPr/>
+      <w:r>
+        <w:rPr/>
+        <w:t xml:space="preserve">^</w:t>
       </w:r>
     </w:p>
     <w:p>
@@ -2411,7 +2824,7 @@
       </w:pPr>
       <w:r>
         <w:rPr/>
-        <w:t xml:space="preserve">This is a great place</w:t>
+        <w:t xml:space="preserve">This is a great place, really</w:t>
       </w:r>
     </w:p>
     <w:p>
@@ -2447,7 +2860,7 @@
       </w:pPr>
       <w:r>
         <w:rPr/>
-        <w:t xml:space="preserve">not really</w:t>
+        <w:t xml:space="preserve">not really, but oh yes it is</w:t>
       </w:r>
     </w:p>
     <w:p>
@@ -2705,15 +3118,5 @@
     <w:basedOn w:val="Normal"/>
     <w:next w:val="Normal"/>
   </w:style>
-  <w:style w:type="paragraph" w:styleId="attachmentSpacing">
-    <w:name w:val="Attachment Spacing"/>
-    <w:pPr>
-      <w:spacing w:before="0" w:after="120"/>
-      <w:ind w:left="720"/>
-    </w:pPr>
-    <w:rPr/>
-    <w:basedOn w:val="Normal"/>
-    <w:next w:val="Normal"/>
-  </w:style>
 </w:styles>
 </file>
</xml_diff>